<commit_message>
bring from taekyung branch
</commit_message>
<xml_diff>
--- a/architecture/dragonic_tactics.docx
+++ b/architecture/dragonic_tactics.docx
@@ -1754,7 +1754,14 @@
                 <w:rFonts w:ascii="LG Smart UI Regular" w:eastAsia="LG Smart UI Regular" w:hAnsi="LG Smart UI Regular" w:hint="eastAsia"/>
                 <w:lang w:eastAsia="ko-KR"/>
               </w:rPr>
-              <w:t>2*1 크기의 벽을 생성함</w:t>
+              <w:t>1</w:t>
+            </w:r>
+            <w:r>
+              <w:rPr>
+                <w:rFonts w:ascii="LG Smart UI Regular" w:eastAsia="LG Smart UI Regular" w:hAnsi="LG Smart UI Regular" w:hint="eastAsia"/>
+                <w:lang w:eastAsia="ko-KR"/>
+              </w:rPr>
+              <w:t>*1 크기의 벽을 생성함</w:t>
             </w:r>
           </w:p>
         </w:tc>
@@ -7151,18 +7158,33 @@
     <w:p>
       <w:pPr>
         <w:rPr>
-          <w:rFonts w:ascii="LG Smart UI Regular" w:eastAsia="LG Smart UI Regular" w:hAnsi="LG Smart UI Regular"/>
-          <w:lang w:eastAsia="ko-KR"/>
-        </w:rPr>
-      </w:pPr>
-    </w:p>
-    <w:p>
-      <w:pPr>
-        <w:rPr>
-          <w:rFonts w:ascii="LG Smart UI Regular" w:eastAsia="LG Smart UI Regular" w:hAnsi="LG Smart UI Regular"/>
-          <w:lang w:eastAsia="ko-KR"/>
-        </w:rPr>
-      </w:pPr>
+          <w:rFonts w:ascii="LG Smart UI Regular" w:eastAsia="LG Smart UI Regular" w:hAnsi="LG Smart UI Regular" w:hint="eastAsia"/>
+          <w:lang w:eastAsia="ko-KR"/>
+        </w:rPr>
+      </w:pPr>
+      <w:r>
+        <w:rPr>
+          <w:rFonts w:ascii="LG Smart UI Regular" w:eastAsia="LG Smart UI Regular" w:hAnsi="LG Smart UI Regular" w:hint="eastAsia"/>
+          <w:lang w:eastAsia="ko-KR"/>
+        </w:rPr>
+        <w:t xml:space="preserve">모험가들은 공통적으로 보물상자를 획득해서 </w:t>
+      </w:r>
+      <w:proofErr w:type="spellStart"/>
+      <w:r>
+        <w:rPr>
+          <w:rFonts w:ascii="LG Smart UI Regular" w:eastAsia="LG Smart UI Regular" w:hAnsi="LG Smart UI Regular" w:hint="eastAsia"/>
+          <w:lang w:eastAsia="ko-KR"/>
+        </w:rPr>
+        <w:t>맵을</w:t>
+      </w:r>
+      <w:proofErr w:type="spellEnd"/>
+      <w:r>
+        <w:rPr>
+          <w:rFonts w:ascii="LG Smart UI Regular" w:eastAsia="LG Smart UI Regular" w:hAnsi="LG Smart UI Regular" w:hint="eastAsia"/>
+          <w:lang w:eastAsia="ko-KR"/>
+        </w:rPr>
+        <w:t xml:space="preserve"> 탈출하는 목표를 가진다.</w:t>
+      </w:r>
     </w:p>
     <w:p>
       <w:pPr>
@@ -7603,7 +7625,7 @@
     <w:p>
       <w:pPr>
         <w:rPr>
-          <w:rFonts w:ascii="LG Smart UI Regular" w:eastAsia="LG Smart UI Regular" w:hAnsi="LG Smart UI Regular" w:hint="eastAsia"/>
+          <w:rFonts w:ascii="LG Smart UI Regular" w:eastAsia="LG Smart UI Regular" w:hAnsi="LG Smart UI Regular"/>
           <w:lang w:eastAsia="ko-KR"/>
         </w:rPr>
       </w:pPr>
@@ -9126,130 +9148,12 @@
 </file>
 
 <file path=customXml/item1.xml><?xml version="1.0" encoding="utf-8"?>
-<p:properties xmlns:p="http://schemas.microsoft.com/office/2006/metadata/properties" xmlns:xsi="http://www.w3.org/2001/XMLSchema-instance" xmlns:pc="http://schemas.microsoft.com/office/infopath/2007/PartnerControls">
-  <documentManagement>
-    <MarketSpecific xmlns="49c1fb53-399a-4d91-bfc2-0a118990ebe4">false</MarketSpecific>
-    <ApprovalStatus xmlns="49c1fb53-399a-4d91-bfc2-0a118990ebe4">InProgress</ApprovalStatus>
-    <LocComments xmlns="49c1fb53-399a-4d91-bfc2-0a118990ebe4" xsi:nil="true"/>
-    <DirectSourceMarket xmlns="49c1fb53-399a-4d91-bfc2-0a118990ebe4">english</DirectSourceMarket>
-    <ThumbnailAssetId xmlns="49c1fb53-399a-4d91-bfc2-0a118990ebe4" xsi:nil="true"/>
-    <PrimaryImageGen xmlns="49c1fb53-399a-4d91-bfc2-0a118990ebe4">true</PrimaryImageGen>
-    <LegacyData xmlns="49c1fb53-399a-4d91-bfc2-0a118990ebe4" xsi:nil="true"/>
-    <TPFriendlyName xmlns="49c1fb53-399a-4d91-bfc2-0a118990ebe4" xsi:nil="true"/>
-    <NumericId xmlns="49c1fb53-399a-4d91-bfc2-0a118990ebe4" xsi:nil="true"/>
-    <LocRecommendedHandoff xmlns="49c1fb53-399a-4d91-bfc2-0a118990ebe4" xsi:nil="true"/>
-    <BlockPublish xmlns="49c1fb53-399a-4d91-bfc2-0a118990ebe4">false</BlockPublish>
-    <BusinessGroup xmlns="49c1fb53-399a-4d91-bfc2-0a118990ebe4" xsi:nil="true"/>
-    <OpenTemplate xmlns="49c1fb53-399a-4d91-bfc2-0a118990ebe4">true</OpenTemplate>
-    <SourceTitle xmlns="49c1fb53-399a-4d91-bfc2-0a118990ebe4">Syllabus</SourceTitle>
-    <APEditor xmlns="49c1fb53-399a-4d91-bfc2-0a118990ebe4">
-      <UserInfo>
-        <DisplayName/>
-        <AccountId xsi:nil="true"/>
-        <AccountType/>
-      </UserInfo>
-    </APEditor>
-    <UALocComments xmlns="49c1fb53-399a-4d91-bfc2-0a118990ebe4">2007 Template UpLeveling Do Not HandOff</UALocComments>
-    <IntlLangReviewDate xmlns="49c1fb53-399a-4d91-bfc2-0a118990ebe4" xsi:nil="true"/>
-    <PublishStatusLookup xmlns="49c1fb53-399a-4d91-bfc2-0a118990ebe4">
-      <Value>464167</Value>
-      <Value>464171</Value>
-    </PublishStatusLookup>
-    <ParentAssetId xmlns="49c1fb53-399a-4d91-bfc2-0a118990ebe4" xsi:nil="true"/>
-    <FeatureTagsTaxHTField0 xmlns="49c1fb53-399a-4d91-bfc2-0a118990ebe4">
-      <Terms xmlns="http://schemas.microsoft.com/office/infopath/2007/PartnerControls"/>
-    </FeatureTagsTaxHTField0>
-    <MachineTranslated xmlns="49c1fb53-399a-4d91-bfc2-0a118990ebe4">false</MachineTranslated>
-    <Providers xmlns="49c1fb53-399a-4d91-bfc2-0a118990ebe4" xsi:nil="true"/>
-    <OriginalSourceMarket xmlns="49c1fb53-399a-4d91-bfc2-0a118990ebe4">english</OriginalSourceMarket>
-    <APDescription xmlns="49c1fb53-399a-4d91-bfc2-0a118990ebe4" xsi:nil="true"/>
-    <ContentItem xmlns="49c1fb53-399a-4d91-bfc2-0a118990ebe4" xsi:nil="true"/>
-    <ClipArtFilename xmlns="49c1fb53-399a-4d91-bfc2-0a118990ebe4" xsi:nil="true"/>
-    <TPInstallLocation xmlns="49c1fb53-399a-4d91-bfc2-0a118990ebe4" xsi:nil="true"/>
-    <TimesCloned xmlns="49c1fb53-399a-4d91-bfc2-0a118990ebe4" xsi:nil="true"/>
-    <PublishTargets xmlns="49c1fb53-399a-4d91-bfc2-0a118990ebe4">OfficeOnline,OfficeOnlineVNext</PublishTargets>
-    <AcquiredFrom xmlns="49c1fb53-399a-4d91-bfc2-0a118990ebe4">Internal MS</AcquiredFrom>
-    <AssetStart xmlns="49c1fb53-399a-4d91-bfc2-0a118990ebe4">2012-01-26T18:18:00+00:00</AssetStart>
-    <FriendlyTitle xmlns="49c1fb53-399a-4d91-bfc2-0a118990ebe4" xsi:nil="true"/>
-    <Provider xmlns="49c1fb53-399a-4d91-bfc2-0a118990ebe4" xsi:nil="true"/>
-    <LastHandOff xmlns="49c1fb53-399a-4d91-bfc2-0a118990ebe4" xsi:nil="true"/>
-    <Manager xmlns="49c1fb53-399a-4d91-bfc2-0a118990ebe4" xsi:nil="true"/>
-    <UALocRecommendation xmlns="49c1fb53-399a-4d91-bfc2-0a118990ebe4">Localize</UALocRecommendation>
-    <ArtSampleDocs xmlns="49c1fb53-399a-4d91-bfc2-0a118990ebe4" xsi:nil="true"/>
-    <UACurrentWords xmlns="49c1fb53-399a-4d91-bfc2-0a118990ebe4" xsi:nil="true"/>
-    <TPClientViewer xmlns="49c1fb53-399a-4d91-bfc2-0a118990ebe4" xsi:nil="true"/>
-    <TemplateStatus xmlns="49c1fb53-399a-4d91-bfc2-0a118990ebe4">Complete</TemplateStatus>
-    <ShowIn xmlns="49c1fb53-399a-4d91-bfc2-0a118990ebe4">Show everywhere</ShowIn>
-    <CSXHash xmlns="49c1fb53-399a-4d91-bfc2-0a118990ebe4" xsi:nil="true"/>
-    <Downloads xmlns="49c1fb53-399a-4d91-bfc2-0a118990ebe4">0</Downloads>
-    <VoteCount xmlns="49c1fb53-399a-4d91-bfc2-0a118990ebe4" xsi:nil="true"/>
-    <OOCacheId xmlns="49c1fb53-399a-4d91-bfc2-0a118990ebe4" xsi:nil="true"/>
-    <IsDeleted xmlns="49c1fb53-399a-4d91-bfc2-0a118990ebe4">false</IsDeleted>
-    <InternalTagsTaxHTField0 xmlns="49c1fb53-399a-4d91-bfc2-0a118990ebe4">
-      <Terms xmlns="http://schemas.microsoft.com/office/infopath/2007/PartnerControls"/>
-    </InternalTagsTaxHTField0>
-    <UANotes xmlns="49c1fb53-399a-4d91-bfc2-0a118990ebe4">2003 to 2007 conversion</UANotes>
-    <AssetExpire xmlns="49c1fb53-399a-4d91-bfc2-0a118990ebe4">2035-01-01T08:00:00+00:00</AssetExpire>
-    <CSXSubmissionMarket xmlns="49c1fb53-399a-4d91-bfc2-0a118990ebe4" xsi:nil="true"/>
-    <DSATActionTaken xmlns="49c1fb53-399a-4d91-bfc2-0a118990ebe4" xsi:nil="true"/>
-    <SubmitterId xmlns="49c1fb53-399a-4d91-bfc2-0a118990ebe4" xsi:nil="true"/>
-    <EditorialTags xmlns="49c1fb53-399a-4d91-bfc2-0a118990ebe4" xsi:nil="true"/>
-    <TPExecutable xmlns="49c1fb53-399a-4d91-bfc2-0a118990ebe4" xsi:nil="true"/>
-    <CSXSubmissionDate xmlns="49c1fb53-399a-4d91-bfc2-0a118990ebe4" xsi:nil="true"/>
-    <CSXUpdate xmlns="49c1fb53-399a-4d91-bfc2-0a118990ebe4">false</CSXUpdate>
-    <AssetType xmlns="49c1fb53-399a-4d91-bfc2-0a118990ebe4">TP</AssetType>
-    <ApprovalLog xmlns="49c1fb53-399a-4d91-bfc2-0a118990ebe4" xsi:nil="true"/>
-    <BugNumber xmlns="49c1fb53-399a-4d91-bfc2-0a118990ebe4" xsi:nil="true"/>
-    <OriginAsset xmlns="49c1fb53-399a-4d91-bfc2-0a118990ebe4" xsi:nil="true"/>
-    <TPComponent xmlns="49c1fb53-399a-4d91-bfc2-0a118990ebe4" xsi:nil="true"/>
-    <Milestone xmlns="49c1fb53-399a-4d91-bfc2-0a118990ebe4" xsi:nil="true"/>
-    <RecommendationsModifier xmlns="49c1fb53-399a-4d91-bfc2-0a118990ebe4" xsi:nil="true"/>
-    <AssetId xmlns="49c1fb53-399a-4d91-bfc2-0a118990ebe4">TP102820605</AssetId>
-    <PolicheckWords xmlns="49c1fb53-399a-4d91-bfc2-0a118990ebe4" xsi:nil="true"/>
-    <TPLaunchHelpLink xmlns="49c1fb53-399a-4d91-bfc2-0a118990ebe4" xsi:nil="true"/>
-    <IntlLocPriority xmlns="49c1fb53-399a-4d91-bfc2-0a118990ebe4" xsi:nil="true"/>
-    <TPApplication xmlns="49c1fb53-399a-4d91-bfc2-0a118990ebe4" xsi:nil="true"/>
-    <IntlLangReviewer xmlns="49c1fb53-399a-4d91-bfc2-0a118990ebe4" xsi:nil="true"/>
-    <HandoffToMSDN xmlns="49c1fb53-399a-4d91-bfc2-0a118990ebe4" xsi:nil="true"/>
-    <PlannedPubDate xmlns="49c1fb53-399a-4d91-bfc2-0a118990ebe4" xsi:nil="true"/>
-    <CrawlForDependencies xmlns="49c1fb53-399a-4d91-bfc2-0a118990ebe4">false</CrawlForDependencies>
-    <LocLastLocAttemptVersionLookup xmlns="49c1fb53-399a-4d91-bfc2-0a118990ebe4">811744</LocLastLocAttemptVersionLookup>
-    <TrustLevel xmlns="49c1fb53-399a-4d91-bfc2-0a118990ebe4">1 Microsoft Managed Content</TrustLevel>
-    <CampaignTagsTaxHTField0 xmlns="49c1fb53-399a-4d91-bfc2-0a118990ebe4">
-      <Terms xmlns="http://schemas.microsoft.com/office/infopath/2007/PartnerControls"/>
-    </CampaignTagsTaxHTField0>
-    <TPNamespace xmlns="49c1fb53-399a-4d91-bfc2-0a118990ebe4" xsi:nil="true"/>
-    <TaxCatchAll xmlns="49c1fb53-399a-4d91-bfc2-0a118990ebe4"/>
-    <IsSearchable xmlns="49c1fb53-399a-4d91-bfc2-0a118990ebe4">true</IsSearchable>
-    <TemplateTemplateType xmlns="49c1fb53-399a-4d91-bfc2-0a118990ebe4">Word 2007 Default</TemplateTemplateType>
-    <Markets xmlns="49c1fb53-399a-4d91-bfc2-0a118990ebe4"/>
-    <IntlLangReview xmlns="49c1fb53-399a-4d91-bfc2-0a118990ebe4">false</IntlLangReview>
-    <UAProjectedTotalWords xmlns="49c1fb53-399a-4d91-bfc2-0a118990ebe4" xsi:nil="true"/>
-    <OutputCachingOn xmlns="49c1fb53-399a-4d91-bfc2-0a118990ebe4">false</OutputCachingOn>
-    <AverageRating xmlns="49c1fb53-399a-4d91-bfc2-0a118990ebe4" xsi:nil="true"/>
-    <LocMarketGroupTiers2 xmlns="49c1fb53-399a-4d91-bfc2-0a118990ebe4">,t:Tier 1,t:Tier 2,t:Tier 3,</LocMarketGroupTiers2>
-    <APAuthor xmlns="49c1fb53-399a-4d91-bfc2-0a118990ebe4">
-      <UserInfo>
-        <DisplayName/>
-        <AccountId>2721</AccountId>
-        <AccountType/>
-      </UserInfo>
-    </APAuthor>
-    <TPCommandLine xmlns="49c1fb53-399a-4d91-bfc2-0a118990ebe4" xsi:nil="true"/>
-    <LocManualTestRequired xmlns="49c1fb53-399a-4d91-bfc2-0a118990ebe4">false</LocManualTestRequired>
-    <TPAppVersion xmlns="49c1fb53-399a-4d91-bfc2-0a118990ebe4" xsi:nil="true"/>
-    <EditorialStatus xmlns="49c1fb53-399a-4d91-bfc2-0a118990ebe4" xsi:nil="true"/>
-    <LastModifiedDateTime xmlns="49c1fb53-399a-4d91-bfc2-0a118990ebe4" xsi:nil="true"/>
-    <TPLaunchHelpLinkType xmlns="49c1fb53-399a-4d91-bfc2-0a118990ebe4">Template</TPLaunchHelpLinkType>
-    <OriginalRelease xmlns="49c1fb53-399a-4d91-bfc2-0a118990ebe4">14</OriginalRelease>
-    <ScenarioTagsTaxHTField0 xmlns="49c1fb53-399a-4d91-bfc2-0a118990ebe4">
-      <Terms xmlns="http://schemas.microsoft.com/office/infopath/2007/PartnerControls"/>
-    </ScenarioTagsTaxHTField0>
-    <LocalizationTagsTaxHTField0 xmlns="49c1fb53-399a-4d91-bfc2-0a118990ebe4">
-      <Terms xmlns="http://schemas.microsoft.com/office/infopath/2007/PartnerControls"/>
-    </LocalizationTagsTaxHTField0>
-  </documentManagement>
-</p:properties>
+<?mso-contentType ?>
+<FormTemplates xmlns="http://schemas.microsoft.com/sharepoint/v3/contenttype/forms">
+  <Display>DocumentLibraryForm</Display>
+  <Edit>AssetEditForm</Edit>
+  <New>DocumentLibraryForm</New>
+</FormTemplates>
 </file>
 
 <file path=customXml/item2.xml><?xml version="1.0" encoding="utf-8"?>
@@ -10293,20 +10197,136 @@
 </file>
 
 <file path=customXml/item3.xml><?xml version="1.0" encoding="utf-8"?>
-<?mso-contentType ?>
-<FormTemplates xmlns="http://schemas.microsoft.com/sharepoint/v3/contenttype/forms">
-  <Display>DocumentLibraryForm</Display>
-  <Edit>AssetEditForm</Edit>
-  <New>DocumentLibraryForm</New>
-</FormTemplates>
+<p:properties xmlns:p="http://schemas.microsoft.com/office/2006/metadata/properties" xmlns:xsi="http://www.w3.org/2001/XMLSchema-instance" xmlns:pc="http://schemas.microsoft.com/office/infopath/2007/PartnerControls">
+  <documentManagement>
+    <MarketSpecific xmlns="49c1fb53-399a-4d91-bfc2-0a118990ebe4">false</MarketSpecific>
+    <ApprovalStatus xmlns="49c1fb53-399a-4d91-bfc2-0a118990ebe4">InProgress</ApprovalStatus>
+    <LocComments xmlns="49c1fb53-399a-4d91-bfc2-0a118990ebe4" xsi:nil="true"/>
+    <DirectSourceMarket xmlns="49c1fb53-399a-4d91-bfc2-0a118990ebe4">english</DirectSourceMarket>
+    <ThumbnailAssetId xmlns="49c1fb53-399a-4d91-bfc2-0a118990ebe4" xsi:nil="true"/>
+    <PrimaryImageGen xmlns="49c1fb53-399a-4d91-bfc2-0a118990ebe4">true</PrimaryImageGen>
+    <LegacyData xmlns="49c1fb53-399a-4d91-bfc2-0a118990ebe4" xsi:nil="true"/>
+    <TPFriendlyName xmlns="49c1fb53-399a-4d91-bfc2-0a118990ebe4" xsi:nil="true"/>
+    <NumericId xmlns="49c1fb53-399a-4d91-bfc2-0a118990ebe4" xsi:nil="true"/>
+    <LocRecommendedHandoff xmlns="49c1fb53-399a-4d91-bfc2-0a118990ebe4" xsi:nil="true"/>
+    <BlockPublish xmlns="49c1fb53-399a-4d91-bfc2-0a118990ebe4">false</BlockPublish>
+    <BusinessGroup xmlns="49c1fb53-399a-4d91-bfc2-0a118990ebe4" xsi:nil="true"/>
+    <OpenTemplate xmlns="49c1fb53-399a-4d91-bfc2-0a118990ebe4">true</OpenTemplate>
+    <SourceTitle xmlns="49c1fb53-399a-4d91-bfc2-0a118990ebe4">Syllabus</SourceTitle>
+    <APEditor xmlns="49c1fb53-399a-4d91-bfc2-0a118990ebe4">
+      <UserInfo>
+        <DisplayName/>
+        <AccountId xsi:nil="true"/>
+        <AccountType/>
+      </UserInfo>
+    </APEditor>
+    <UALocComments xmlns="49c1fb53-399a-4d91-bfc2-0a118990ebe4">2007 Template UpLeveling Do Not HandOff</UALocComments>
+    <IntlLangReviewDate xmlns="49c1fb53-399a-4d91-bfc2-0a118990ebe4" xsi:nil="true"/>
+    <PublishStatusLookup xmlns="49c1fb53-399a-4d91-bfc2-0a118990ebe4">
+      <Value>464167</Value>
+      <Value>464171</Value>
+    </PublishStatusLookup>
+    <ParentAssetId xmlns="49c1fb53-399a-4d91-bfc2-0a118990ebe4" xsi:nil="true"/>
+    <FeatureTagsTaxHTField0 xmlns="49c1fb53-399a-4d91-bfc2-0a118990ebe4">
+      <Terms xmlns="http://schemas.microsoft.com/office/infopath/2007/PartnerControls"/>
+    </FeatureTagsTaxHTField0>
+    <MachineTranslated xmlns="49c1fb53-399a-4d91-bfc2-0a118990ebe4">false</MachineTranslated>
+    <Providers xmlns="49c1fb53-399a-4d91-bfc2-0a118990ebe4" xsi:nil="true"/>
+    <OriginalSourceMarket xmlns="49c1fb53-399a-4d91-bfc2-0a118990ebe4">english</OriginalSourceMarket>
+    <APDescription xmlns="49c1fb53-399a-4d91-bfc2-0a118990ebe4" xsi:nil="true"/>
+    <ContentItem xmlns="49c1fb53-399a-4d91-bfc2-0a118990ebe4" xsi:nil="true"/>
+    <ClipArtFilename xmlns="49c1fb53-399a-4d91-bfc2-0a118990ebe4" xsi:nil="true"/>
+    <TPInstallLocation xmlns="49c1fb53-399a-4d91-bfc2-0a118990ebe4" xsi:nil="true"/>
+    <TimesCloned xmlns="49c1fb53-399a-4d91-bfc2-0a118990ebe4" xsi:nil="true"/>
+    <PublishTargets xmlns="49c1fb53-399a-4d91-bfc2-0a118990ebe4">OfficeOnline,OfficeOnlineVNext</PublishTargets>
+    <AcquiredFrom xmlns="49c1fb53-399a-4d91-bfc2-0a118990ebe4">Internal MS</AcquiredFrom>
+    <AssetStart xmlns="49c1fb53-399a-4d91-bfc2-0a118990ebe4">2012-01-26T18:18:00+00:00</AssetStart>
+    <FriendlyTitle xmlns="49c1fb53-399a-4d91-bfc2-0a118990ebe4" xsi:nil="true"/>
+    <Provider xmlns="49c1fb53-399a-4d91-bfc2-0a118990ebe4" xsi:nil="true"/>
+    <LastHandOff xmlns="49c1fb53-399a-4d91-bfc2-0a118990ebe4" xsi:nil="true"/>
+    <Manager xmlns="49c1fb53-399a-4d91-bfc2-0a118990ebe4" xsi:nil="true"/>
+    <UALocRecommendation xmlns="49c1fb53-399a-4d91-bfc2-0a118990ebe4">Localize</UALocRecommendation>
+    <ArtSampleDocs xmlns="49c1fb53-399a-4d91-bfc2-0a118990ebe4" xsi:nil="true"/>
+    <UACurrentWords xmlns="49c1fb53-399a-4d91-bfc2-0a118990ebe4" xsi:nil="true"/>
+    <TPClientViewer xmlns="49c1fb53-399a-4d91-bfc2-0a118990ebe4" xsi:nil="true"/>
+    <TemplateStatus xmlns="49c1fb53-399a-4d91-bfc2-0a118990ebe4">Complete</TemplateStatus>
+    <ShowIn xmlns="49c1fb53-399a-4d91-bfc2-0a118990ebe4">Show everywhere</ShowIn>
+    <CSXHash xmlns="49c1fb53-399a-4d91-bfc2-0a118990ebe4" xsi:nil="true"/>
+    <Downloads xmlns="49c1fb53-399a-4d91-bfc2-0a118990ebe4">0</Downloads>
+    <VoteCount xmlns="49c1fb53-399a-4d91-bfc2-0a118990ebe4" xsi:nil="true"/>
+    <OOCacheId xmlns="49c1fb53-399a-4d91-bfc2-0a118990ebe4" xsi:nil="true"/>
+    <IsDeleted xmlns="49c1fb53-399a-4d91-bfc2-0a118990ebe4">false</IsDeleted>
+    <InternalTagsTaxHTField0 xmlns="49c1fb53-399a-4d91-bfc2-0a118990ebe4">
+      <Terms xmlns="http://schemas.microsoft.com/office/infopath/2007/PartnerControls"/>
+    </InternalTagsTaxHTField0>
+    <UANotes xmlns="49c1fb53-399a-4d91-bfc2-0a118990ebe4">2003 to 2007 conversion</UANotes>
+    <AssetExpire xmlns="49c1fb53-399a-4d91-bfc2-0a118990ebe4">2035-01-01T08:00:00+00:00</AssetExpire>
+    <CSXSubmissionMarket xmlns="49c1fb53-399a-4d91-bfc2-0a118990ebe4" xsi:nil="true"/>
+    <DSATActionTaken xmlns="49c1fb53-399a-4d91-bfc2-0a118990ebe4" xsi:nil="true"/>
+    <SubmitterId xmlns="49c1fb53-399a-4d91-bfc2-0a118990ebe4" xsi:nil="true"/>
+    <EditorialTags xmlns="49c1fb53-399a-4d91-bfc2-0a118990ebe4" xsi:nil="true"/>
+    <TPExecutable xmlns="49c1fb53-399a-4d91-bfc2-0a118990ebe4" xsi:nil="true"/>
+    <CSXSubmissionDate xmlns="49c1fb53-399a-4d91-bfc2-0a118990ebe4" xsi:nil="true"/>
+    <CSXUpdate xmlns="49c1fb53-399a-4d91-bfc2-0a118990ebe4">false</CSXUpdate>
+    <AssetType xmlns="49c1fb53-399a-4d91-bfc2-0a118990ebe4">TP</AssetType>
+    <ApprovalLog xmlns="49c1fb53-399a-4d91-bfc2-0a118990ebe4" xsi:nil="true"/>
+    <BugNumber xmlns="49c1fb53-399a-4d91-bfc2-0a118990ebe4" xsi:nil="true"/>
+    <OriginAsset xmlns="49c1fb53-399a-4d91-bfc2-0a118990ebe4" xsi:nil="true"/>
+    <TPComponent xmlns="49c1fb53-399a-4d91-bfc2-0a118990ebe4" xsi:nil="true"/>
+    <Milestone xmlns="49c1fb53-399a-4d91-bfc2-0a118990ebe4" xsi:nil="true"/>
+    <RecommendationsModifier xmlns="49c1fb53-399a-4d91-bfc2-0a118990ebe4" xsi:nil="true"/>
+    <AssetId xmlns="49c1fb53-399a-4d91-bfc2-0a118990ebe4">TP102820605</AssetId>
+    <PolicheckWords xmlns="49c1fb53-399a-4d91-bfc2-0a118990ebe4" xsi:nil="true"/>
+    <TPLaunchHelpLink xmlns="49c1fb53-399a-4d91-bfc2-0a118990ebe4" xsi:nil="true"/>
+    <IntlLocPriority xmlns="49c1fb53-399a-4d91-bfc2-0a118990ebe4" xsi:nil="true"/>
+    <TPApplication xmlns="49c1fb53-399a-4d91-bfc2-0a118990ebe4" xsi:nil="true"/>
+    <IntlLangReviewer xmlns="49c1fb53-399a-4d91-bfc2-0a118990ebe4" xsi:nil="true"/>
+    <HandoffToMSDN xmlns="49c1fb53-399a-4d91-bfc2-0a118990ebe4" xsi:nil="true"/>
+    <PlannedPubDate xmlns="49c1fb53-399a-4d91-bfc2-0a118990ebe4" xsi:nil="true"/>
+    <CrawlForDependencies xmlns="49c1fb53-399a-4d91-bfc2-0a118990ebe4">false</CrawlForDependencies>
+    <LocLastLocAttemptVersionLookup xmlns="49c1fb53-399a-4d91-bfc2-0a118990ebe4">811744</LocLastLocAttemptVersionLookup>
+    <TrustLevel xmlns="49c1fb53-399a-4d91-bfc2-0a118990ebe4">1 Microsoft Managed Content</TrustLevel>
+    <CampaignTagsTaxHTField0 xmlns="49c1fb53-399a-4d91-bfc2-0a118990ebe4">
+      <Terms xmlns="http://schemas.microsoft.com/office/infopath/2007/PartnerControls"/>
+    </CampaignTagsTaxHTField0>
+    <TPNamespace xmlns="49c1fb53-399a-4d91-bfc2-0a118990ebe4" xsi:nil="true"/>
+    <TaxCatchAll xmlns="49c1fb53-399a-4d91-bfc2-0a118990ebe4"/>
+    <IsSearchable xmlns="49c1fb53-399a-4d91-bfc2-0a118990ebe4">true</IsSearchable>
+    <TemplateTemplateType xmlns="49c1fb53-399a-4d91-bfc2-0a118990ebe4">Word 2007 Default</TemplateTemplateType>
+    <Markets xmlns="49c1fb53-399a-4d91-bfc2-0a118990ebe4"/>
+    <IntlLangReview xmlns="49c1fb53-399a-4d91-bfc2-0a118990ebe4">false</IntlLangReview>
+    <UAProjectedTotalWords xmlns="49c1fb53-399a-4d91-bfc2-0a118990ebe4" xsi:nil="true"/>
+    <OutputCachingOn xmlns="49c1fb53-399a-4d91-bfc2-0a118990ebe4">false</OutputCachingOn>
+    <AverageRating xmlns="49c1fb53-399a-4d91-bfc2-0a118990ebe4" xsi:nil="true"/>
+    <LocMarketGroupTiers2 xmlns="49c1fb53-399a-4d91-bfc2-0a118990ebe4">,t:Tier 1,t:Tier 2,t:Tier 3,</LocMarketGroupTiers2>
+    <APAuthor xmlns="49c1fb53-399a-4d91-bfc2-0a118990ebe4">
+      <UserInfo>
+        <DisplayName/>
+        <AccountId>2721</AccountId>
+        <AccountType/>
+      </UserInfo>
+    </APAuthor>
+    <TPCommandLine xmlns="49c1fb53-399a-4d91-bfc2-0a118990ebe4" xsi:nil="true"/>
+    <LocManualTestRequired xmlns="49c1fb53-399a-4d91-bfc2-0a118990ebe4">false</LocManualTestRequired>
+    <TPAppVersion xmlns="49c1fb53-399a-4d91-bfc2-0a118990ebe4" xsi:nil="true"/>
+    <EditorialStatus xmlns="49c1fb53-399a-4d91-bfc2-0a118990ebe4" xsi:nil="true"/>
+    <LastModifiedDateTime xmlns="49c1fb53-399a-4d91-bfc2-0a118990ebe4" xsi:nil="true"/>
+    <TPLaunchHelpLinkType xmlns="49c1fb53-399a-4d91-bfc2-0a118990ebe4">Template</TPLaunchHelpLinkType>
+    <OriginalRelease xmlns="49c1fb53-399a-4d91-bfc2-0a118990ebe4">14</OriginalRelease>
+    <ScenarioTagsTaxHTField0 xmlns="49c1fb53-399a-4d91-bfc2-0a118990ebe4">
+      <Terms xmlns="http://schemas.microsoft.com/office/infopath/2007/PartnerControls"/>
+    </ScenarioTagsTaxHTField0>
+    <LocalizationTagsTaxHTField0 xmlns="49c1fb53-399a-4d91-bfc2-0a118990ebe4">
+      <Terms xmlns="http://schemas.microsoft.com/office/infopath/2007/PartnerControls"/>
+    </LocalizationTagsTaxHTField0>
+  </documentManagement>
+</p:properties>
 </file>
 
 <file path=customXml/itemProps1.xml><?xml version="1.0" encoding="utf-8"?>
-<ds:datastoreItem xmlns:ds="http://schemas.openxmlformats.org/officeDocument/2006/customXml" ds:itemID="{AFB7C7F1-8EED-400C-8AE4-94BDD01CBB04}">
+<ds:datastoreItem xmlns:ds="http://schemas.openxmlformats.org/officeDocument/2006/customXml" ds:itemID="{B0DF37BC-9C59-4B41-B9B6-6984B43CD8E9}">
   <ds:schemaRefs>
-    <ds:schemaRef ds:uri="http://schemas.microsoft.com/office/2006/metadata/properties"/>
-    <ds:schemaRef ds:uri="http://schemas.microsoft.com/office/infopath/2007/PartnerControls"/>
-    <ds:schemaRef ds:uri="49c1fb53-399a-4d91-bfc2-0a118990ebe4"/>
+    <ds:schemaRef ds:uri="http://schemas.microsoft.com/sharepoint/v3/contenttype/forms"/>
   </ds:schemaRefs>
 </ds:datastoreItem>
 </file>
@@ -10330,9 +10350,11 @@
 </file>
 
 <file path=customXml/itemProps3.xml><?xml version="1.0" encoding="utf-8"?>
-<ds:datastoreItem xmlns:ds="http://schemas.openxmlformats.org/officeDocument/2006/customXml" ds:itemID="{B0DF37BC-9C59-4B41-B9B6-6984B43CD8E9}">
+<ds:datastoreItem xmlns:ds="http://schemas.openxmlformats.org/officeDocument/2006/customXml" ds:itemID="{AFB7C7F1-8EED-400C-8AE4-94BDD01CBB04}">
   <ds:schemaRefs>
-    <ds:schemaRef ds:uri="http://schemas.microsoft.com/sharepoint/v3/contenttype/forms"/>
+    <ds:schemaRef ds:uri="http://schemas.microsoft.com/office/2006/metadata/properties"/>
+    <ds:schemaRef ds:uri="http://schemas.microsoft.com/office/infopath/2007/PartnerControls"/>
+    <ds:schemaRef ds:uri="49c1fb53-399a-4d91-bfc2-0a118990ebe4"/>
   </ds:schemaRefs>
 </ds:datastoreItem>
 </file>
</xml_diff>